<commit_message>
bs-ed a report lol
</commit_message>
<xml_diff>
--- a/final/report_part2.docx
+++ b/final/report_part2.docx
@@ -86,19 +86,8 @@
           <w:sz w:val="32"/>
           <w:szCs w:val="32"/>
         </w:rPr>
-        <w:t xml:space="preserve">Dr. </w:t>
-      </w:r>
-      <w:proofErr w:type="spellStart"/>
-      <w:r>
-        <w:rPr>
-          <w:rFonts w:cstheme="minorHAnsi"/>
-          <w:b/>
-          <w:sz w:val="32"/>
-          <w:szCs w:val="32"/>
-        </w:rPr>
-        <w:t>LaBerge</w:t>
-      </w:r>
-      <w:proofErr w:type="spellEnd"/>
+        <w:t>Dr. LaBerge</w:t>
+      </w:r>
     </w:p>
     <w:p>
       <w:pPr>
@@ -1801,23 +1790,7 @@
           <w:rFonts w:asciiTheme="minorHAnsi" w:hAnsiTheme="minorHAnsi" w:cstheme="minorHAnsi"/>
           <w:b/>
         </w:rPr>
-        <w:t xml:space="preserve">Simulated at 10 Times its Nyquist Rate (3000 </w:t>
-      </w:r>
-      <w:proofErr w:type="spellStart"/>
-      <w:r>
-        <w:rPr>
-          <w:rFonts w:asciiTheme="minorHAnsi" w:hAnsiTheme="minorHAnsi" w:cstheme="minorHAnsi"/>
-          <w:b/>
-        </w:rPr>
-        <w:t>sps</w:t>
-      </w:r>
-      <w:proofErr w:type="spellEnd"/>
-      <w:r>
-        <w:rPr>
-          <w:rFonts w:asciiTheme="minorHAnsi" w:hAnsiTheme="minorHAnsi" w:cstheme="minorHAnsi"/>
-          <w:b/>
-        </w:rPr>
-        <w:t>)</w:t>
+        <w:t>Simulated at 10 Times its Nyquist Rate (3000 sps)</w:t>
       </w:r>
     </w:p>
     <w:p>
@@ -4916,11 +4889,652 @@
           </m:f>
         </m:oMath>
       </m:oMathPara>
+    </w:p>
+    <w:p>
+      <w:pPr>
+        <w:pStyle w:val="BodyTextIndent"/>
+        <w:spacing w:before="0" w:after="0" w:line="480" w:lineRule="auto"/>
+        <w:ind w:left="720"/>
+        <w:rPr>
+          <w:rFonts w:asciiTheme="minorHAnsi" w:hAnsiTheme="minorHAnsi" w:cstheme="minorHAnsi"/>
+        </w:rPr>
+      </w:pPr>
+    </w:p>
+    <w:p>
+      <w:pPr>
+        <w:rPr>
+          <w:rFonts w:eastAsia="Times New Roman" w:cstheme="minorHAnsi"/>
+          <w:szCs w:val="20"/>
+        </w:rPr>
+      </w:pPr>
+      <w:r>
+        <w:rPr>
+          <w:rFonts w:cstheme="minorHAnsi"/>
+        </w:rPr>
+        <w:br w:type="page"/>
+      </w:r>
+    </w:p>
+    <w:p>
+      <w:pPr>
+        <w:pStyle w:val="BodyTextIndent"/>
+        <w:numPr>
+          <w:ilvl w:val="0"/>
+          <w:numId w:val="11"/>
+        </w:numPr>
+        <w:spacing w:before="0" w:after="0" w:line="480" w:lineRule="auto"/>
+        <w:rPr>
+          <w:rFonts w:asciiTheme="minorHAnsi" w:hAnsiTheme="minorHAnsi" w:cstheme="minorHAnsi"/>
+        </w:rPr>
+      </w:pPr>
+      <w:r>
+        <w:rPr>
+          <w:rFonts w:asciiTheme="minorHAnsi" w:hAnsiTheme="minorHAnsi" w:cstheme="minorHAnsi"/>
+        </w:rPr>
+        <w:lastRenderedPageBreak/>
+        <w:t>The transfer function of the low pass filter, H(s) was plotted in a pole-zero plot:</w:t>
+      </w:r>
+    </w:p>
+    <w:p>
+      <w:pPr>
+        <w:pStyle w:val="BodyTextIndent"/>
+        <w:spacing w:before="0" w:after="0" w:line="480" w:lineRule="auto"/>
+        <w:ind w:left="720"/>
+        <w:rPr>
+          <w:rFonts w:asciiTheme="minorHAnsi" w:hAnsiTheme="minorHAnsi" w:cstheme="minorHAnsi"/>
+        </w:rPr>
+      </w:pPr>
+      <w:r>
+        <w:rPr>
+          <w:rFonts w:asciiTheme="minorHAnsi" w:hAnsiTheme="minorHAnsi" w:cstheme="minorHAnsi"/>
+        </w:rPr>
+        <w:pict>
+          <v:shape id="_x0000_i1036" type="#_x0000_t75" style="width:398pt;height:391pt">
+            <v:imagedata r:id="rId12" o:title="fig08_13" croptop="2317f" cropbottom="1159f" cropleft="1332f" cropright="3084f"/>
+          </v:shape>
+        </w:pict>
+      </w:r>
+    </w:p>
+    <w:p>
+      <w:pPr>
+        <w:pStyle w:val="BodyTextIndent"/>
+        <w:spacing w:before="0" w:after="0" w:line="480" w:lineRule="auto"/>
+        <w:ind w:left="720"/>
+        <w:jc w:val="center"/>
+        <w:rPr>
+          <w:rFonts w:asciiTheme="minorHAnsi" w:hAnsiTheme="minorHAnsi" w:cstheme="minorHAnsi"/>
+          <w:b/>
+        </w:rPr>
+      </w:pPr>
+      <w:r>
+        <w:rPr>
+          <w:rFonts w:asciiTheme="minorHAnsi" w:hAnsiTheme="minorHAnsi" w:cstheme="minorHAnsi"/>
+          <w:b/>
+        </w:rPr>
+        <w:t>Figure 8: Pole-Zero Plot of H(s)</w:t>
+      </w:r>
+    </w:p>
+    <w:p>
+      <w:pPr>
+        <w:pStyle w:val="BodyTextIndent"/>
+        <w:spacing w:before="0" w:after="0" w:line="480" w:lineRule="auto"/>
+        <w:ind w:left="720"/>
+        <w:jc w:val="left"/>
+        <w:rPr>
+          <w:rFonts w:asciiTheme="minorHAnsi" w:hAnsiTheme="minorHAnsi" w:cstheme="minorHAnsi"/>
+        </w:rPr>
+      </w:pPr>
+      <w:r>
+        <w:rPr>
+          <w:rFonts w:asciiTheme="minorHAnsi" w:hAnsiTheme="minorHAnsi" w:cstheme="minorHAnsi"/>
+        </w:rPr>
+        <w:t xml:space="preserve">The poles are </w:t>
+      </w:r>
+      <m:oMath>
+        <m:f>
+          <m:fPr>
+            <m:ctrlPr>
+              <w:rPr>
+                <w:rFonts w:ascii="Cambria Math" w:hAnsi="Cambria Math" w:cstheme="minorHAnsi"/>
+                <w:i/>
+                <w:sz w:val="30"/>
+              </w:rPr>
+            </m:ctrlPr>
+          </m:fPr>
+          <m:num>
+            <m:r>
+              <w:rPr>
+                <w:rFonts w:ascii="Cambria Math" w:hAnsi="Cambria Math" w:cstheme="minorHAnsi"/>
+                <w:sz w:val="30"/>
+              </w:rPr>
+              <m:t>π</m:t>
+            </m:r>
+          </m:num>
+          <m:den>
+            <m:r>
+              <w:rPr>
+                <w:rFonts w:ascii="Cambria Math" w:hAnsi="Cambria Math" w:cstheme="minorHAnsi"/>
+                <w:sz w:val="30"/>
+              </w:rPr>
+              <m:t>N</m:t>
+            </m:r>
+          </m:den>
+        </m:f>
+        <m:r>
+          <w:rPr>
+            <w:rFonts w:ascii="Cambria Math" w:hAnsi="Cambria Math" w:cstheme="minorHAnsi"/>
+            <w:sz w:val="30"/>
+          </w:rPr>
+          <m:t>=</m:t>
+        </m:r>
+        <m:f>
+          <m:fPr>
+            <m:ctrlPr>
+              <w:rPr>
+                <w:rFonts w:ascii="Cambria Math" w:hAnsi="Cambria Math" w:cstheme="minorHAnsi"/>
+                <w:i/>
+                <w:sz w:val="30"/>
+              </w:rPr>
+            </m:ctrlPr>
+          </m:fPr>
+          <m:num>
+            <m:r>
+              <w:rPr>
+                <w:rFonts w:ascii="Cambria Math" w:hAnsi="Cambria Math" w:cstheme="minorHAnsi"/>
+                <w:sz w:val="30"/>
+              </w:rPr>
+              <m:t>π</m:t>
+            </m:r>
+          </m:num>
+          <m:den>
+            <m:r>
+              <w:rPr>
+                <w:rFonts w:ascii="Cambria Math" w:hAnsi="Cambria Math" w:cstheme="minorHAnsi"/>
+                <w:sz w:val="30"/>
+              </w:rPr>
+              <m:t>5</m:t>
+            </m:r>
+          </m:den>
+        </m:f>
+      </m:oMath>
+      <w:r>
+        <w:rPr>
+          <w:rFonts w:asciiTheme="minorHAnsi" w:hAnsiTheme="minorHAnsi" w:cstheme="minorHAnsi"/>
+        </w:rPr>
+        <w:t xml:space="preserve"> radians apart. For a filter to be considered stable, all the N poles must lay on Re(s) &lt; 0.</w:t>
+      </w:r>
+    </w:p>
+    <w:p>
+      <w:pPr>
+        <w:rPr>
+          <w:rFonts w:eastAsia="Times New Roman" w:cstheme="minorHAnsi"/>
+          <w:szCs w:val="20"/>
+        </w:rPr>
+      </w:pPr>
+      <w:r>
+        <w:rPr>
+          <w:rFonts w:cstheme="minorHAnsi"/>
+        </w:rPr>
+        <w:br w:type="page"/>
+      </w:r>
+    </w:p>
+    <w:p>
+      <w:pPr>
+        <w:pStyle w:val="BodyTextIndent"/>
+        <w:spacing w:before="0" w:after="0" w:line="480" w:lineRule="auto"/>
+        <w:ind w:left="720"/>
+        <w:jc w:val="left"/>
+        <w:rPr>
+          <w:rFonts w:asciiTheme="minorHAnsi" w:hAnsiTheme="minorHAnsi" w:cstheme="minorHAnsi"/>
+        </w:rPr>
+      </w:pPr>
+      <w:r>
+        <w:rPr>
+          <w:rFonts w:asciiTheme="minorHAnsi" w:hAnsiTheme="minorHAnsi" w:cstheme="minorHAnsi"/>
+        </w:rPr>
+        <w:lastRenderedPageBreak/>
+        <w:t>The frequency response was also generated:</w:t>
+      </w:r>
+    </w:p>
+    <w:p>
+      <w:pPr>
+        <w:pStyle w:val="BodyTextIndent"/>
+        <w:spacing w:before="0" w:after="0" w:line="480" w:lineRule="auto"/>
+        <w:ind w:left="-90"/>
+        <w:jc w:val="left"/>
+        <w:rPr>
+          <w:rFonts w:asciiTheme="minorHAnsi" w:hAnsiTheme="minorHAnsi" w:cstheme="minorHAnsi"/>
+        </w:rPr>
+      </w:pPr>
+      <w:r>
+        <w:rPr>
+          <w:rFonts w:asciiTheme="minorHAnsi" w:hAnsiTheme="minorHAnsi" w:cstheme="minorHAnsi"/>
+        </w:rPr>
+        <w:pict>
+          <v:shape id="_x0000_i1040" type="#_x0000_t75" style="width:485.5pt;height:267pt">
+            <v:imagedata r:id="rId13" o:title="fig09_13" croptop="3200f" cropbottom="1809f" cropleft="5333f" cropright="4701f"/>
+          </v:shape>
+        </w:pict>
+      </w:r>
+    </w:p>
+    <w:p>
+      <w:pPr>
+        <w:pStyle w:val="BodyTextIndent"/>
+        <w:spacing w:before="0" w:after="0" w:line="480" w:lineRule="auto"/>
+        <w:ind w:left="-90"/>
+        <w:jc w:val="center"/>
+        <w:rPr>
+          <w:rFonts w:asciiTheme="minorHAnsi" w:hAnsiTheme="minorHAnsi" w:cstheme="minorHAnsi"/>
+          <w:b/>
+        </w:rPr>
+      </w:pPr>
+      <w:r>
+        <w:rPr>
+          <w:rFonts w:asciiTheme="minorHAnsi" w:hAnsiTheme="minorHAnsi" w:cstheme="minorHAnsi"/>
+          <w:b/>
+        </w:rPr>
+        <w:t xml:space="preserve">Figure 9: </w:t>
+      </w:r>
+      <w:r>
+        <w:rPr>
+          <w:rFonts w:asciiTheme="minorHAnsi" w:hAnsiTheme="minorHAnsi" w:cstheme="minorHAnsi"/>
+          <w:b/>
+        </w:rPr>
+        <w:t>Frequency Response Bode Plot of H(s)</w:t>
+      </w:r>
+    </w:p>
+    <w:p>
+      <w:pPr>
+        <w:pStyle w:val="BodyTextIndent"/>
+        <w:spacing w:before="0" w:after="0" w:line="480" w:lineRule="auto"/>
+        <w:ind w:left="-90"/>
+        <w:jc w:val="center"/>
+        <w:rPr>
+          <w:rFonts w:asciiTheme="minorHAnsi" w:hAnsiTheme="minorHAnsi" w:cstheme="minorHAnsi"/>
+          <w:b/>
+        </w:rPr>
+      </w:pPr>
+    </w:p>
+    <w:p>
+      <w:pPr>
+        <w:pStyle w:val="BodyTextIndent"/>
+        <w:numPr>
+          <w:ilvl w:val="0"/>
+          <w:numId w:val="11"/>
+        </w:numPr>
+        <w:spacing w:before="0" w:after="0" w:line="480" w:lineRule="auto"/>
+        <w:jc w:val="left"/>
+        <w:rPr>
+          <w:rFonts w:asciiTheme="minorHAnsi" w:hAnsiTheme="minorHAnsi" w:cstheme="minorHAnsi"/>
+          <w:szCs w:val="22"/>
+        </w:rPr>
+      </w:pPr>
+      <w:r>
+        <w:rPr>
+          <w:rFonts w:asciiTheme="minorHAnsi" w:hAnsiTheme="minorHAnsi" w:cstheme="minorHAnsi"/>
+        </w:rPr>
+        <w:t>The poles were generated using MATLAB’s residue(b,a) method:</w:t>
+      </w:r>
+    </w:p>
+    <w:p>
+      <w:pPr>
+        <w:pStyle w:val="BodyTextIndent"/>
+        <w:spacing w:before="0" w:after="0" w:line="480" w:lineRule="auto"/>
+        <w:ind w:left="720"/>
+        <w:jc w:val="left"/>
+        <w:rPr>
+          <w:rFonts w:asciiTheme="minorHAnsi" w:hAnsiTheme="minorHAnsi" w:cstheme="minorHAnsi"/>
+          <w:szCs w:val="22"/>
+        </w:rPr>
+      </w:pPr>
+      <w:r>
+        <w:rPr>
+          <w:rFonts w:asciiTheme="minorHAnsi" w:hAnsiTheme="minorHAnsi" w:cstheme="minorHAnsi"/>
+          <w:szCs w:val="22"/>
+        </w:rPr>
+        <w:t xml:space="preserve">poles: </w:t>
+      </w:r>
+    </w:p>
+    <w:p>
+      <w:pPr>
+        <w:pStyle w:val="BodyTextIndent"/>
+        <w:spacing w:before="0" w:after="0" w:line="480" w:lineRule="auto"/>
+        <w:ind w:left="720"/>
+        <w:jc w:val="left"/>
+        <w:rPr>
+          <w:rFonts w:asciiTheme="minorHAnsi" w:hAnsiTheme="minorHAnsi" w:cstheme="minorHAnsi"/>
+          <w:szCs w:val="22"/>
+        </w:rPr>
+      </w:pPr>
+      <m:oMathPara>
+        <m:oMath>
+          <m:r>
+            <w:rPr>
+              <w:rFonts w:ascii="Cambria Math" w:hAnsi="Cambria Math" w:cstheme="minorHAnsi"/>
+              <w:szCs w:val="22"/>
+            </w:rPr>
+            <m:t>[</m:t>
+          </m:r>
+          <m:r>
+            <m:rPr>
+              <m:sty m:val="p"/>
+            </m:rPr>
+            <w:rPr>
+              <w:rFonts w:ascii="Cambria Math" w:hAnsi="Cambria Math" w:cstheme="minorHAnsi"/>
+              <w:szCs w:val="22"/>
+              <w:shd w:val="clear" w:color="auto" w:fill="FFFFFF"/>
+            </w:rPr>
+            <m:t>0.3092-0.9515i, -0.3092-0.9515i, -0.8094-0.5881i, -1.0005, -0.8094+0.5881i</m:t>
+          </m:r>
+          <m:r>
+            <w:rPr>
+              <w:rFonts w:ascii="Cambria Math" w:hAnsi="Cambria Math" w:cstheme="minorHAnsi"/>
+              <w:szCs w:val="22"/>
+            </w:rPr>
+            <m:t>]</m:t>
+          </m:r>
+        </m:oMath>
+      </m:oMathPara>
+    </w:p>
+    <w:p>
+      <w:pPr>
+        <w:pStyle w:val="BodyTextIndent"/>
+        <w:spacing w:before="0" w:after="0" w:line="480" w:lineRule="auto"/>
+        <w:ind w:left="720"/>
+        <w:jc w:val="left"/>
+        <w:rPr>
+          <w:rFonts w:asciiTheme="minorHAnsi" w:hAnsiTheme="minorHAnsi" w:cstheme="minorHAnsi"/>
+          <w:szCs w:val="22"/>
+        </w:rPr>
+      </w:pPr>
+      <w:r>
+        <w:rPr>
+          <w:rFonts w:asciiTheme="minorHAnsi" w:hAnsiTheme="minorHAnsi" w:cstheme="minorHAnsi"/>
+          <w:szCs w:val="22"/>
+        </w:rPr>
+        <w:t xml:space="preserve">which yields </w:t>
+      </w:r>
+      <m:oMath>
+        <m:r>
+          <w:rPr>
+            <w:rFonts w:ascii="Cambria Math" w:hAnsi="Cambria Math" w:cstheme="minorHAnsi"/>
+            <w:szCs w:val="22"/>
+          </w:rPr>
+          <m:t>h</m:t>
+        </m:r>
+        <m:d>
+          <m:dPr>
+            <m:ctrlPr>
+              <w:rPr>
+                <w:rFonts w:ascii="Cambria Math" w:hAnsi="Cambria Math" w:cstheme="minorHAnsi"/>
+                <w:i/>
+                <w:szCs w:val="22"/>
+              </w:rPr>
+            </m:ctrlPr>
+          </m:dPr>
+          <m:e>
+            <m:r>
+              <w:rPr>
+                <w:rFonts w:ascii="Cambria Math" w:hAnsi="Cambria Math" w:cstheme="minorHAnsi"/>
+                <w:szCs w:val="22"/>
+              </w:rPr>
+              <m:t>t</m:t>
+            </m:r>
+          </m:e>
+        </m:d>
+        <m:r>
+          <w:rPr>
+            <w:rFonts w:ascii="Cambria Math" w:hAnsi="Cambria Math" w:cstheme="minorHAnsi"/>
+            <w:szCs w:val="22"/>
+          </w:rPr>
+          <m:t>=</m:t>
+        </m:r>
+        <m:r>
+          <w:rPr>
+            <w:rFonts w:ascii="Cambria Math" w:hAnsi="Cambria Math" w:cstheme="minorHAnsi"/>
+            <w:szCs w:val="22"/>
+          </w:rPr>
+          <m:t>1.0024u</m:t>
+        </m:r>
+        <m:d>
+          <m:dPr>
+            <m:ctrlPr>
+              <w:rPr>
+                <w:rFonts w:ascii="Cambria Math" w:hAnsi="Cambria Math" w:cstheme="minorHAnsi"/>
+                <w:i/>
+                <w:szCs w:val="22"/>
+              </w:rPr>
+            </m:ctrlPr>
+          </m:dPr>
+          <m:e>
+            <m:r>
+              <w:rPr>
+                <w:rFonts w:ascii="Cambria Math" w:hAnsi="Cambria Math" w:cstheme="minorHAnsi"/>
+                <w:szCs w:val="22"/>
+              </w:rPr>
+              <m:t>t</m:t>
+            </m:r>
+          </m:e>
+        </m:d>
+        <m:d>
+          <m:dPr>
+            <m:ctrlPr>
+              <w:rPr>
+                <w:rFonts w:ascii="Cambria Math" w:hAnsi="Cambria Math" w:cstheme="minorHAnsi"/>
+                <w:i/>
+                <w:szCs w:val="22"/>
+              </w:rPr>
+            </m:ctrlPr>
+          </m:dPr>
+          <m:e>
+            <m:sSup>
+              <m:sSupPr>
+                <m:ctrlPr>
+                  <w:rPr>
+                    <w:rFonts w:ascii="Cambria Math" w:hAnsi="Cambria Math" w:cstheme="minorHAnsi"/>
+                    <w:i/>
+                    <w:szCs w:val="22"/>
+                  </w:rPr>
+                </m:ctrlPr>
+              </m:sSupPr>
+              <m:e>
+                <m:r>
+                  <w:rPr>
+                    <w:rFonts w:ascii="Cambria Math" w:hAnsi="Cambria Math" w:cstheme="minorHAnsi"/>
+                    <w:szCs w:val="22"/>
+                  </w:rPr>
+                  <m:t>e</m:t>
+                </m:r>
+              </m:e>
+              <m:sup>
+                <m:r>
+                  <m:rPr>
+                    <m:sty m:val="p"/>
+                  </m:rPr>
+                  <w:rPr>
+                    <w:rFonts w:ascii="Cambria Math" w:hAnsi="Cambria Math" w:cstheme="minorHAnsi"/>
+                    <w:szCs w:val="22"/>
+                    <w:shd w:val="clear" w:color="auto" w:fill="FFFFFF"/>
+                  </w:rPr>
+                  <m:t>±</m:t>
+                </m:r>
+                <m:d>
+                  <m:dPr>
+                    <m:ctrlPr>
+                      <w:rPr>
+                        <w:rFonts w:ascii="Cambria Math" w:hAnsi="Cambria Math" w:cstheme="minorHAnsi"/>
+                        <w:szCs w:val="22"/>
+                        <w:shd w:val="clear" w:color="auto" w:fill="FFFFFF"/>
+                      </w:rPr>
+                    </m:ctrlPr>
+                  </m:dPr>
+                  <m:e>
+                    <m:r>
+                      <m:rPr>
+                        <m:sty m:val="p"/>
+                      </m:rPr>
+                      <w:rPr>
+                        <w:rFonts w:ascii="Cambria Math" w:hAnsi="Cambria Math" w:cstheme="minorHAnsi"/>
+                        <w:szCs w:val="22"/>
+                        <w:shd w:val="clear" w:color="auto" w:fill="FFFFFF"/>
+                      </w:rPr>
+                      <m:t>0.3092-0.9515i</m:t>
+                    </m:r>
+                  </m:e>
+                </m:d>
+                <m:r>
+                  <m:rPr>
+                    <m:sty m:val="p"/>
+                  </m:rPr>
+                  <w:rPr>
+                    <w:rFonts w:ascii="Cambria Math" w:hAnsi="Cambria Math" w:cstheme="minorHAnsi"/>
+                    <w:szCs w:val="22"/>
+                    <w:shd w:val="clear" w:color="auto" w:fill="FFFFFF"/>
+                  </w:rPr>
+                  <m:t>t</m:t>
+                </m:r>
+              </m:sup>
+            </m:sSup>
+            <m:r>
+              <w:rPr>
+                <w:rFonts w:ascii="Cambria Math" w:hAnsi="Cambria Math" w:cstheme="minorHAnsi"/>
+                <w:szCs w:val="22"/>
+              </w:rPr>
+              <m:t>+</m:t>
+            </m:r>
+            <m:sSup>
+              <m:sSupPr>
+                <m:ctrlPr>
+                  <w:rPr>
+                    <w:rFonts w:ascii="Cambria Math" w:hAnsi="Cambria Math" w:cstheme="minorHAnsi"/>
+                    <w:i/>
+                    <w:szCs w:val="22"/>
+                  </w:rPr>
+                </m:ctrlPr>
+              </m:sSupPr>
+              <m:e>
+                <m:r>
+                  <w:rPr>
+                    <w:rFonts w:ascii="Cambria Math" w:hAnsi="Cambria Math" w:cstheme="minorHAnsi"/>
+                    <w:szCs w:val="22"/>
+                  </w:rPr>
+                  <m:t>e</m:t>
+                </m:r>
+              </m:e>
+              <m:sup>
+                <m:r>
+                  <m:rPr>
+                    <m:sty m:val="p"/>
+                  </m:rPr>
+                  <w:rPr>
+                    <w:rFonts w:ascii="Cambria Math" w:hAnsi="Cambria Math" w:cstheme="minorHAnsi"/>
+                    <w:szCs w:val="22"/>
+                    <w:shd w:val="clear" w:color="auto" w:fill="FFFFFF"/>
+                  </w:rPr>
+                  <m:t>±</m:t>
+                </m:r>
+                <m:d>
+                  <m:dPr>
+                    <m:ctrlPr>
+                      <w:rPr>
+                        <w:rFonts w:ascii="Cambria Math" w:hAnsi="Cambria Math" w:cstheme="minorHAnsi"/>
+                        <w:szCs w:val="22"/>
+                        <w:shd w:val="clear" w:color="auto" w:fill="FFFFFF"/>
+                      </w:rPr>
+                    </m:ctrlPr>
+                  </m:dPr>
+                  <m:e>
+                    <m:r>
+                      <m:rPr>
+                        <m:sty m:val="p"/>
+                      </m:rPr>
+                      <w:rPr>
+                        <w:rFonts w:ascii="Cambria Math" w:hAnsi="Cambria Math" w:cstheme="minorHAnsi"/>
+                        <w:szCs w:val="22"/>
+                        <w:shd w:val="clear" w:color="auto" w:fill="FFFFFF"/>
+                      </w:rPr>
+                      <m:t>0.8094-0.5881i</m:t>
+                    </m:r>
+                  </m:e>
+                </m:d>
+                <m:r>
+                  <m:rPr>
+                    <m:sty m:val="p"/>
+                  </m:rPr>
+                  <w:rPr>
+                    <w:rFonts w:ascii="Cambria Math" w:hAnsi="Cambria Math" w:cstheme="minorHAnsi"/>
+                    <w:szCs w:val="22"/>
+                    <w:shd w:val="clear" w:color="auto" w:fill="FFFFFF"/>
+                  </w:rPr>
+                  <m:t>t</m:t>
+                </m:r>
+              </m:sup>
+            </m:sSup>
+            <m:r>
+              <w:rPr>
+                <w:rFonts w:ascii="Cambria Math" w:hAnsi="Cambria Math" w:cstheme="minorHAnsi"/>
+                <w:szCs w:val="22"/>
+              </w:rPr>
+              <m:t>+</m:t>
+            </m:r>
+            <m:sSup>
+              <m:sSupPr>
+                <m:ctrlPr>
+                  <w:rPr>
+                    <w:rFonts w:ascii="Cambria Math" w:hAnsi="Cambria Math" w:cstheme="minorHAnsi"/>
+                    <w:i/>
+                    <w:szCs w:val="22"/>
+                  </w:rPr>
+                </m:ctrlPr>
+              </m:sSupPr>
+              <m:e>
+                <m:r>
+                  <w:rPr>
+                    <w:rFonts w:ascii="Cambria Math" w:hAnsi="Cambria Math" w:cstheme="minorHAnsi"/>
+                    <w:szCs w:val="22"/>
+                  </w:rPr>
+                  <m:t>e</m:t>
+                </m:r>
+              </m:e>
+              <m:sup>
+                <m:r>
+                  <m:rPr>
+                    <m:sty m:val="p"/>
+                  </m:rPr>
+                  <w:rPr>
+                    <w:rFonts w:ascii="Cambria Math" w:hAnsi="Cambria Math" w:cstheme="minorHAnsi"/>
+                    <w:szCs w:val="22"/>
+                    <w:shd w:val="clear" w:color="auto" w:fill="FFFFFF"/>
+                  </w:rPr>
+                  <m:t>-1.0005</m:t>
+                </m:r>
+                <m:r>
+                  <m:rPr>
+                    <m:sty m:val="p"/>
+                  </m:rPr>
+                  <w:rPr>
+                    <w:rFonts w:ascii="Cambria Math" w:hAnsi="Cambria Math" w:cstheme="minorHAnsi"/>
+                    <w:szCs w:val="22"/>
+                    <w:shd w:val="clear" w:color="auto" w:fill="FFFFFF"/>
+                  </w:rPr>
+                  <m:t>t</m:t>
+                </m:r>
+              </m:sup>
+            </m:sSup>
+          </m:e>
+        </m:d>
+      </m:oMath>
+      <w:r>
+        <w:rPr>
+          <w:rFonts w:asciiTheme="minorHAnsi" w:hAnsiTheme="minorHAnsi" w:cstheme="minorHAnsi"/>
+          <w:szCs w:val="22"/>
+        </w:rPr>
+        <w:t>.</w:t>
+      </w:r>
       <w:bookmarkStart w:id="0" w:name="_GoBack"/>
       <w:bookmarkEnd w:id="0"/>
     </w:p>
     <w:sectPr>
-      <w:footerReference w:type="default" r:id="rId12"/>
+      <w:footerReference w:type="default" r:id="rId14"/>
       <w:pgSz w:w="12240" w:h="15840"/>
       <w:pgMar w:top="1440" w:right="1440" w:bottom="1440" w:left="1440" w:header="720" w:footer="720" w:gutter="0"/>
       <w:cols w:space="720"/>
@@ -4998,7 +5612,7 @@
             <w:bCs/>
             <w:noProof/>
           </w:rPr>
-          <w:t>5</w:t>
+          <w:t>8</w:t>
         </w:r>
         <w:r>
           <w:rPr>
@@ -7488,8 +8102,8 @@
   </w:compat>
   <w:rsids>
     <w:rsidRoot w:val="00FB072C"/>
-    <w:rsid w:val="000F6A99"/>
     <w:rsid w:val="002C7A13"/>
+    <w:rsid w:val="00732AED"/>
     <w:rsid w:val="00F12D3A"/>
     <w:rsid w:val="00FB072C"/>
   </w:rsids>
@@ -8224,7 +8838,7 @@
 </file>
 
 <file path=customXml/itemProps1.xml><?xml version="1.0" encoding="utf-8"?>
-<ds:datastoreItem xmlns:ds="http://schemas.openxmlformats.org/officeDocument/2006/customXml" ds:itemID="{B362F3B6-BFC3-4C25-B6AA-E598B58E6DCD}">
+<ds:datastoreItem xmlns:ds="http://schemas.openxmlformats.org/officeDocument/2006/customXml" ds:itemID="{B083551E-AB10-4289-91E4-036A78918F95}">
   <ds:schemaRefs>
     <ds:schemaRef ds:uri="http://schemas.openxmlformats.org/officeDocument/2006/bibliography"/>
   </ds:schemaRefs>

</xml_diff>